<commit_message>
Updated Agenda-fixed time zone
</commit_message>
<xml_diff>
--- a/Agenda.docx
+++ b/Agenda.docx
@@ -388,55 +388,666 @@
         <w:spacing w:line="360" w:lineRule="auto"/>
       </w:pPr>
       <w:r>
-        <w:t>2:30</w:t>
+        <w:t>3</w:t>
+      </w:r>
+      <w:r>
+        <w:t>:30</w:t>
       </w:r>
       <w:r>
         <w:t>-</w:t>
       </w:r>
       <w:r>
+        <w:t>3</w:t>
+      </w:r>
+      <w:r>
+        <w:t>:</w:t>
+      </w:r>
+      <w:r>
+        <w:t>5</w:t>
+      </w:r>
+      <w:r>
+        <w:t>5</w:t>
+      </w:r>
+      <w:r>
+        <w:t xml:space="preserve"> </w:t>
+      </w:r>
+      <w:r>
+        <w:t xml:space="preserve"> </w:t>
+      </w:r>
+      <w:r>
+        <w:t xml:space="preserve">     </w:t>
+      </w:r>
+      <w:r>
+        <w:t>Introduction to R and the package</w:t>
+      </w:r>
+      <w:r>
+        <w:t>s</w:t>
+      </w:r>
+      <w:r>
+        <w:t xml:space="preserve"> EdSurvey</w:t>
+      </w:r>
+      <w:r>
+        <w:t xml:space="preserve"> and Dire</w:t>
+      </w:r>
+      <w:r>
+        <w:t xml:space="preserve"> </w:t>
+      </w:r>
+      <w:r>
+        <w:t>–</w:t>
+      </w:r>
+      <w:r>
+        <w:t xml:space="preserve"> </w:t>
+      </w:r>
+      <w:r>
+        <w:t>Sinan</w:t>
+      </w:r>
+    </w:p>
+    <w:p>
+      <w:pPr>
+        <w:spacing w:line="360" w:lineRule="auto"/>
+      </w:pPr>
+      <w:r>
+        <w:t>3</w:t>
+      </w:r>
+      <w:r>
+        <w:t>:</w:t>
+      </w:r>
+      <w:r>
+        <w:t>55</w:t>
+      </w:r>
+      <w:r>
+        <w:t>-</w:t>
+      </w:r>
+      <w:r>
+        <w:t>4</w:t>
+      </w:r>
+      <w:r>
+        <w:t>:</w:t>
+      </w:r>
+      <w:r>
+        <w:t>00</w:t>
+      </w:r>
+      <w:r>
+        <w:t xml:space="preserve">  </w:t>
+      </w:r>
+      <w:r>
+        <w:t xml:space="preserve">     </w:t>
+      </w:r>
+      <w:r>
+        <w:t>5 min</w:t>
+      </w:r>
+      <w:r>
+        <w:t xml:space="preserve"> break</w:t>
+      </w:r>
+    </w:p>
+    <w:p>
+      <w:pPr>
+        <w:spacing w:line="360" w:lineRule="auto"/>
+      </w:pPr>
+      <w:r>
+        <w:t>4</w:t>
+      </w:r>
+      <w:r>
+        <w:t>:</w:t>
+      </w:r>
+      <w:r>
+        <w:t>05</w:t>
+      </w:r>
+      <w:r>
+        <w:t>-</w:t>
+      </w:r>
+      <w:r>
+        <w:t>4</w:t>
+      </w:r>
+      <w:r>
+        <w:t>:</w:t>
+      </w:r>
+      <w:r>
+        <w:t>40</w:t>
+      </w:r>
+      <w:r>
+        <w:t xml:space="preserve">     </w:t>
+      </w:r>
+      <w:r>
+        <w:t xml:space="preserve">  </w:t>
+      </w:r>
+      <w:r>
+        <w:t xml:space="preserve">Data process and manipulation </w:t>
+      </w:r>
+      <w:r>
+        <w:t>–</w:t>
+      </w:r>
+      <w:r>
+        <w:t xml:space="preserve"> </w:t>
+      </w:r>
+      <w:r>
+        <w:t>Blue</w:t>
+      </w:r>
+    </w:p>
+    <w:p>
+      <w:pPr>
+        <w:spacing w:line="360" w:lineRule="auto"/>
+      </w:pPr>
+      <w:r>
+        <w:t>4</w:t>
+      </w:r>
+      <w:r>
+        <w:t>:</w:t>
+      </w:r>
+      <w:r>
+        <w:t>40</w:t>
+      </w:r>
+      <w:r>
+        <w:t>-</w:t>
+      </w:r>
+      <w:r>
+        <w:t>4</w:t>
+      </w:r>
+      <w:r>
+        <w:t>:</w:t>
+      </w:r>
+      <w:r>
+        <w:t>4</w:t>
+      </w:r>
+      <w:r>
+        <w:t>5</w:t>
+      </w:r>
+      <w:r>
+        <w:t xml:space="preserve">      </w:t>
+      </w:r>
+      <w:r>
+        <w:t xml:space="preserve"> </w:t>
+      </w:r>
+      <w:r>
+        <w:t>5</w:t>
+      </w:r>
+      <w:r>
+        <w:t xml:space="preserve"> mins break</w:t>
+      </w:r>
+    </w:p>
+    <w:p>
+      <w:pPr>
+        <w:spacing w:line="360" w:lineRule="auto"/>
+      </w:pPr>
+      <w:r>
+        <w:t>4</w:t>
+      </w:r>
+      <w:r>
+        <w:t>:</w:t>
+      </w:r>
+      <w:r>
+        <w:t>45</w:t>
+      </w:r>
+      <w:r>
+        <w:t>-</w:t>
+      </w:r>
+      <w:r>
+        <w:t>5</w:t>
+      </w:r>
+      <w:r>
+        <w:t>:05</w:t>
+      </w:r>
+      <w:r>
+        <w:t xml:space="preserve">       </w:t>
+      </w:r>
+      <w:r>
+        <w:t xml:space="preserve">Descriptive statistics (e.g., summary2, </w:t>
+      </w:r>
+      <w:proofErr w:type="spellStart"/>
+      <w:r>
+        <w:t>edsurveyTable</w:t>
+      </w:r>
+      <w:proofErr w:type="spellEnd"/>
+      <w:r>
+        <w:t xml:space="preserve">) – </w:t>
+      </w:r>
+      <w:r>
+        <w:t>Charles</w:t>
+      </w:r>
+      <w:r>
+        <w:t xml:space="preserve">     </w:t>
+      </w:r>
+    </w:p>
+    <w:p>
+      <w:pPr>
+        <w:spacing w:line="360" w:lineRule="auto"/>
+      </w:pPr>
+      <w:r>
+        <w:t>5</w:t>
+      </w:r>
+      <w:r>
+        <w:t>:</w:t>
+      </w:r>
+      <w:r>
+        <w:t>05</w:t>
+      </w:r>
+      <w:r>
+        <w:t>-</w:t>
+      </w:r>
+      <w:r>
+        <w:t>5</w:t>
+      </w:r>
+      <w:r>
+        <w:t>:</w:t>
+      </w:r>
+      <w:r>
+        <w:t>20</w:t>
+      </w:r>
+      <w:r>
+        <w:t xml:space="preserve">       </w:t>
+      </w:r>
+      <w:r>
+        <w:t>Integrations with other packages (</w:t>
+      </w:r>
+      <w:proofErr w:type="spellStart"/>
+      <w:r>
+        <w:t>dplyr</w:t>
+      </w:r>
+      <w:proofErr w:type="spellEnd"/>
+      <w:r>
+        <w:t>, ggplot2) – Blue</w:t>
+      </w:r>
+    </w:p>
+    <w:p>
+      <w:pPr>
+        <w:spacing w:line="360" w:lineRule="auto"/>
+      </w:pPr>
+      <w:r>
+        <w:t>5</w:t>
+      </w:r>
+      <w:r>
+        <w:t>:20-</w:t>
+      </w:r>
+      <w:r>
+        <w:t>5</w:t>
+      </w:r>
+      <w:r>
+        <w:t>:30</w:t>
+      </w:r>
+      <w:r>
+        <w:t xml:space="preserve">       </w:t>
+      </w:r>
+      <w:r>
+        <w:t>Q</w:t>
+      </w:r>
+      <w:r>
+        <w:t>/</w:t>
+      </w:r>
+      <w:r>
+        <w:t>A</w:t>
+      </w:r>
+    </w:p>
+    <w:p>
+      <w:pPr>
+        <w:spacing w:line="360" w:lineRule="auto"/>
+      </w:pPr>
+    </w:p>
+    <w:p>
+      <w:pPr>
+        <w:spacing w:line="360" w:lineRule="auto"/>
+      </w:pPr>
+    </w:p>
+    <w:p>
+      <w:pPr>
+        <w:jc w:val="center"/>
+        <w:rPr>
+          <w:iCs/>
+        </w:rPr>
+      </w:pPr>
+      <w:r>
+        <w:rPr>
+          <w:iCs/>
+        </w:rPr>
+        <w:t xml:space="preserve">Day </w:t>
+      </w:r>
+      <w:r>
+        <w:rPr>
+          <w:iCs/>
+        </w:rPr>
+        <w:t>3</w:t>
+      </w:r>
+      <w:r>
+        <w:rPr>
+          <w:iCs/>
+        </w:rPr>
+        <w:t xml:space="preserve"> – 6/8/2023</w:t>
+      </w:r>
+    </w:p>
+    <w:p>
+      <w:pPr>
+        <w:jc w:val="center"/>
+        <w:rPr>
+          <w:iCs/>
+        </w:rPr>
+      </w:pPr>
+      <w:r>
+        <w:rPr>
+          <w:iCs/>
+        </w:rPr>
+        <w:t>3</w:t>
+      </w:r>
+      <w:r>
+        <w:rPr>
+          <w:iCs/>
+        </w:rPr>
+        <w:t>:</w:t>
+      </w:r>
+      <w:r>
+        <w:rPr>
+          <w:iCs/>
+        </w:rPr>
+        <w:t>3</w:t>
+      </w:r>
+      <w:r>
+        <w:rPr>
+          <w:iCs/>
+        </w:rPr>
+        <w:t xml:space="preserve">0 </w:t>
+      </w:r>
+      <w:r>
+        <w:rPr>
+          <w:iCs/>
+        </w:rPr>
+        <w:t>p</w:t>
+      </w:r>
+      <w:r>
+        <w:rPr>
+          <w:iCs/>
+        </w:rPr>
+        <w:t xml:space="preserve">m to </w:t>
+      </w:r>
+      <w:r>
+        <w:rPr>
+          <w:iCs/>
+        </w:rPr>
+        <w:t>5</w:t>
+      </w:r>
+      <w:r>
+        <w:rPr>
+          <w:iCs/>
+        </w:rPr>
+        <w:t>:</w:t>
+      </w:r>
+      <w:r>
+        <w:rPr>
+          <w:iCs/>
+        </w:rPr>
+        <w:t>3</w:t>
+      </w:r>
+      <w:r>
+        <w:rPr>
+          <w:iCs/>
+        </w:rPr>
+        <w:t xml:space="preserve">0 pm </w:t>
+      </w:r>
+      <w:r>
+        <w:rPr>
+          <w:iCs/>
+        </w:rPr>
+        <w:t>(EDT)</w:t>
+      </w:r>
+    </w:p>
+    <w:p>
+      <w:pPr>
+        <w:spacing w:line="360" w:lineRule="auto"/>
+      </w:pPr>
+    </w:p>
+    <w:p>
+      <w:pPr>
+        <w:spacing w:line="360" w:lineRule="auto"/>
+      </w:pPr>
+      <w:r>
+        <w:t>3</w:t>
+      </w:r>
+      <w:r>
+        <w:t>:30-</w:t>
+      </w:r>
+      <w:r>
+        <w:t>3</w:t>
+      </w:r>
+      <w:r>
+        <w:t>:</w:t>
+      </w:r>
+      <w:r>
+        <w:t>55</w:t>
+      </w:r>
+      <w:r>
+        <w:t xml:space="preserve">  </w:t>
+      </w:r>
+      <w:r>
+        <w:t xml:space="preserve">      </w:t>
+      </w:r>
+      <w:r>
+        <w:t>Achievement Level Analysis</w:t>
+      </w:r>
+      <w:r>
+        <w:t xml:space="preserve"> - Sinan </w:t>
+      </w:r>
+    </w:p>
+    <w:p>
+      <w:pPr>
+        <w:spacing w:line="360" w:lineRule="auto"/>
+      </w:pPr>
+      <w:r>
+        <w:t>3</w:t>
+      </w:r>
+      <w:r>
+        <w:t>:</w:t>
+      </w:r>
+      <w:r>
+        <w:t>55</w:t>
+      </w:r>
+      <w:r>
+        <w:t>-</w:t>
+      </w:r>
+      <w:r>
+        <w:t>4</w:t>
+      </w:r>
+      <w:r>
+        <w:t>:05</w:t>
+      </w:r>
+      <w:r>
+        <w:t xml:space="preserve">        </w:t>
+      </w:r>
+      <w:r>
+        <w:t>Percentile Analysis</w:t>
+      </w:r>
+      <w:r>
+        <w:t xml:space="preserve"> – Charles</w:t>
+      </w:r>
+    </w:p>
+    <w:p>
+      <w:pPr>
+        <w:spacing w:line="360" w:lineRule="auto"/>
+      </w:pPr>
+      <w:r>
+        <w:t>4</w:t>
+      </w:r>
+      <w:r>
+        <w:t>:0</w:t>
+      </w:r>
+      <w:r>
+        <w:t>5</w:t>
+      </w:r>
+      <w:r>
+        <w:t>-</w:t>
+      </w:r>
+      <w:r>
+        <w:t>4</w:t>
+      </w:r>
+      <w:r>
+        <w:t>:</w:t>
+      </w:r>
+      <w:r>
+        <w:t>10</w:t>
+      </w:r>
+      <w:r>
+        <w:t xml:space="preserve">     </w:t>
+      </w:r>
+      <w:r>
+        <w:t xml:space="preserve">   </w:t>
+      </w:r>
+      <w:r>
+        <w:t>5 mins break</w:t>
+      </w:r>
+    </w:p>
+    <w:p>
+      <w:pPr>
+        <w:spacing w:line="360" w:lineRule="auto"/>
+      </w:pPr>
+      <w:r>
+        <w:t>4</w:t>
+      </w:r>
+      <w:r>
+        <w:t>:</w:t>
+      </w:r>
+      <w:r>
+        <w:t>10</w:t>
+      </w:r>
+      <w:r>
+        <w:t>-</w:t>
+      </w:r>
+      <w:r>
+        <w:t>4</w:t>
+      </w:r>
+      <w:r>
+        <w:t>:</w:t>
+      </w:r>
+      <w:r>
+        <w:t>25</w:t>
+      </w:r>
+      <w:r>
+        <w:t xml:space="preserve">        Gap analyses</w:t>
+      </w:r>
+      <w:r>
+        <w:t xml:space="preserve"> (</w:t>
+      </w:r>
+      <w:r>
+        <w:t>between-group</w:t>
+      </w:r>
+      <w:r>
+        <w:t xml:space="preserve">) - </w:t>
+      </w:r>
+      <w:r>
+        <w:t>Sinan</w:t>
+      </w:r>
+    </w:p>
+    <w:p>
+      <w:pPr>
+        <w:spacing w:line="360" w:lineRule="auto"/>
+      </w:pPr>
+      <w:r>
+        <w:t>4</w:t>
+      </w:r>
+      <w:r>
+        <w:t>:</w:t>
+      </w:r>
+      <w:r>
         <w:t>2</w:t>
       </w:r>
       <w:r>
+        <w:t>5</w:t>
+      </w:r>
+      <w:r>
+        <w:t>-</w:t>
+      </w:r>
+      <w:r>
+        <w:t>5</w:t>
+      </w:r>
+      <w:r>
         <w:t>:</w:t>
       </w:r>
       <w:r>
+        <w:t>05</w:t>
+      </w:r>
+      <w:r>
+        <w:t xml:space="preserve"> </w:t>
+      </w:r>
+      <w:r>
+        <w:t xml:space="preserve">       </w:t>
+      </w:r>
+      <w:r>
+        <w:t>Linear regression</w:t>
+      </w:r>
+      <w:r>
+        <w:t xml:space="preserve"> (</w:t>
+      </w:r>
+      <w:proofErr w:type="spellStart"/>
+      <w:r>
+        <w:t>lm.sdf</w:t>
+      </w:r>
+      <w:proofErr w:type="spellEnd"/>
+      <w:r>
+        <w:t xml:space="preserve"> and </w:t>
+      </w:r>
+      <w:proofErr w:type="spellStart"/>
+      <w:r>
+        <w:t>mml.sdf</w:t>
+      </w:r>
+      <w:proofErr w:type="spellEnd"/>
+      <w:r>
+        <w:t>) - Blue</w:t>
+      </w:r>
+    </w:p>
+    <w:p>
+      <w:pPr>
+        <w:spacing w:line="360" w:lineRule="auto"/>
+      </w:pPr>
+      <w:r>
         <w:t>5</w:t>
       </w:r>
       <w:r>
+        <w:t>:05-</w:t>
+      </w:r>
+      <w:r>
         <w:t>5</w:t>
       </w:r>
       <w:r>
+        <w:t>:10</w:t>
+      </w:r>
+      <w:r>
+        <w:t xml:space="preserve">        </w:t>
+      </w:r>
+      <w:r>
+        <w:t>5 mins break</w:t>
+      </w:r>
+    </w:p>
+    <w:p>
+      <w:pPr>
+        <w:spacing w:line="360" w:lineRule="auto"/>
+      </w:pPr>
+      <w:r>
+        <w:t>5</w:t>
+      </w:r>
+      <w:r>
+        <w:t>:</w:t>
+      </w:r>
+      <w:r>
+        <w:t>1</w:t>
+      </w:r>
+      <w:r>
+        <w:t>0-</w:t>
+      </w:r>
+      <w:r>
+        <w:t>5</w:t>
+      </w:r>
+      <w:r>
+        <w:t>:</w:t>
+      </w:r>
+      <w:r>
+        <w:t>20</w:t>
+      </w:r>
+      <w:r>
+        <w:t xml:space="preserve">       </w:t>
+      </w:r>
+      <w:r>
         <w:t xml:space="preserve"> </w:t>
       </w:r>
       <w:r>
-        <w:t xml:space="preserve"> </w:t>
-      </w:r>
-      <w:r>
-        <w:t xml:space="preserve">     </w:t>
-      </w:r>
-      <w:r>
-        <w:t>Introduction to R and the package</w:t>
-      </w:r>
-      <w:r>
-        <w:t>s</w:t>
-      </w:r>
-      <w:r>
-        <w:t xml:space="preserve"> EdSurvey</w:t>
-      </w:r>
-      <w:r>
-        <w:t xml:space="preserve"> and Dire</w:t>
-      </w:r>
-      <w:r>
-        <w:t xml:space="preserve"> </w:t>
-      </w:r>
-      <w:r>
-        <w:t>–</w:t>
-      </w:r>
-      <w:r>
-        <w:t xml:space="preserve"> </w:t>
-      </w:r>
-      <w:r>
-        <w:t>Sinan</w:t>
+        <w:t>Logistic Regression</w:t>
+      </w:r>
+      <w:r>
+        <w:t xml:space="preserve"> - Charles</w:t>
       </w:r>
     </w:p>
     <w:p>
@@ -444,514 +1055,22 @@
         <w:spacing w:line="360" w:lineRule="auto"/>
       </w:pPr>
       <w:r>
-        <w:t>2:5</w:t>
-      </w:r>
-      <w:r>
-        <w:t>0</w:t>
-      </w:r>
-      <w:r>
-        <w:t>-3</w:t>
+        <w:t>5</w:t>
       </w:r>
       <w:r>
         <w:t>:</w:t>
       </w:r>
       <w:r>
-        <w:t>35</w:t>
-      </w:r>
-      <w:r>
-        <w:t xml:space="preserve">     </w:t>
-      </w:r>
-      <w:r>
-        <w:t xml:space="preserve">  </w:t>
-      </w:r>
-      <w:r>
-        <w:t xml:space="preserve">Data process and manipulation </w:t>
-      </w:r>
-      <w:r>
-        <w:t>–</w:t>
-      </w:r>
-      <w:r>
-        <w:t xml:space="preserve"> </w:t>
-      </w:r>
-      <w:r>
-        <w:t>Blue</w:t>
-      </w:r>
-    </w:p>
-    <w:p>
-      <w:pPr>
-        <w:spacing w:line="360" w:lineRule="auto"/>
-      </w:pPr>
-      <w:r>
-        <w:t>3:</w:t>
-      </w:r>
-      <w:r>
-        <w:t>35</w:t>
-      </w:r>
-      <w:r>
-        <w:t>-</w:t>
-      </w:r>
-      <w:r>
-        <w:t>3</w:t>
+        <w:t>2</w:t>
+      </w:r>
+      <w:r>
+        <w:t>0-</w:t>
+      </w:r>
+      <w:r>
+        <w:t>5</w:t>
       </w:r>
       <w:r>
         <w:t>:</w:t>
-      </w:r>
-      <w:r>
-        <w:t>4</w:t>
-      </w:r>
-      <w:r>
-        <w:t>5</w:t>
-      </w:r>
-      <w:r>
-        <w:t xml:space="preserve">      </w:t>
-      </w:r>
-      <w:r>
-        <w:t xml:space="preserve"> </w:t>
-      </w:r>
-      <w:r>
-        <w:t>10 mins break</w:t>
-      </w:r>
-    </w:p>
-    <w:p>
-      <w:pPr>
-        <w:spacing w:line="360" w:lineRule="auto"/>
-      </w:pPr>
-      <w:r>
-        <w:t>3</w:t>
-      </w:r>
-      <w:r>
-        <w:t>:</w:t>
-      </w:r>
-      <w:r>
-        <w:t>45</w:t>
-      </w:r>
-      <w:r>
-        <w:t>-</w:t>
-      </w:r>
-      <w:r>
-        <w:t>4:05</w:t>
-      </w:r>
-      <w:r>
-        <w:t xml:space="preserve">       </w:t>
-      </w:r>
-      <w:r>
-        <w:t xml:space="preserve">Descriptive statistics (e.g., summary2, </w:t>
-      </w:r>
-      <w:proofErr w:type="spellStart"/>
-      <w:r>
-        <w:t>edsurveyTable</w:t>
-      </w:r>
-      <w:proofErr w:type="spellEnd"/>
-      <w:r>
-        <w:t xml:space="preserve">) – </w:t>
-      </w:r>
-      <w:r>
-        <w:t>Charles</w:t>
-      </w:r>
-      <w:r>
-        <w:t xml:space="preserve">     </w:t>
-      </w:r>
-    </w:p>
-    <w:p>
-      <w:pPr>
-        <w:spacing w:line="360" w:lineRule="auto"/>
-      </w:pPr>
-      <w:r>
-        <w:t>4</w:t>
-      </w:r>
-      <w:r>
-        <w:t>:</w:t>
-      </w:r>
-      <w:r>
-        <w:t>05</w:t>
-      </w:r>
-      <w:r>
-        <w:t>-</w:t>
-      </w:r>
-      <w:r>
-        <w:t>4:</w:t>
-      </w:r>
-      <w:r>
-        <w:t>20</w:t>
-      </w:r>
-      <w:r>
-        <w:t xml:space="preserve">       </w:t>
-      </w:r>
-      <w:r>
-        <w:t>Integrations with other packages (</w:t>
-      </w:r>
-      <w:proofErr w:type="spellStart"/>
-      <w:r>
-        <w:t>dplyr</w:t>
-      </w:r>
-      <w:proofErr w:type="spellEnd"/>
-      <w:r>
-        <w:t>, ggplot2) – Blue</w:t>
-      </w:r>
-    </w:p>
-    <w:p>
-      <w:pPr>
-        <w:spacing w:line="360" w:lineRule="auto"/>
-      </w:pPr>
-      <w:r>
-        <w:t>4:20-4:30</w:t>
-      </w:r>
-      <w:r>
-        <w:t xml:space="preserve">       </w:t>
-      </w:r>
-      <w:r>
-        <w:t>Q</w:t>
-      </w:r>
-      <w:r>
-        <w:t>/</w:t>
-      </w:r>
-      <w:r>
-        <w:t>A</w:t>
-      </w:r>
-    </w:p>
-    <w:p>
-      <w:pPr>
-        <w:spacing w:line="360" w:lineRule="auto"/>
-      </w:pPr>
-    </w:p>
-    <w:p>
-      <w:pPr>
-        <w:spacing w:line="360" w:lineRule="auto"/>
-      </w:pPr>
-    </w:p>
-    <w:p>
-      <w:pPr>
-        <w:jc w:val="center"/>
-        <w:rPr>
-          <w:iCs/>
-        </w:rPr>
-      </w:pPr>
-      <w:r>
-        <w:rPr>
-          <w:iCs/>
-        </w:rPr>
-        <w:t xml:space="preserve">Day </w:t>
-      </w:r>
-      <w:r>
-        <w:rPr>
-          <w:iCs/>
-        </w:rPr>
-        <w:t>3</w:t>
-      </w:r>
-      <w:r>
-        <w:rPr>
-          <w:iCs/>
-        </w:rPr>
-        <w:t xml:space="preserve"> – 6/8/2023</w:t>
-      </w:r>
-    </w:p>
-    <w:p>
-      <w:pPr>
-        <w:jc w:val="center"/>
-        <w:rPr>
-          <w:iCs/>
-        </w:rPr>
-      </w:pPr>
-      <w:r>
-        <w:rPr>
-          <w:iCs/>
-        </w:rPr>
-        <w:t>2</w:t>
-      </w:r>
-      <w:r>
-        <w:rPr>
-          <w:iCs/>
-        </w:rPr>
-        <w:t>:</w:t>
-      </w:r>
-      <w:r>
-        <w:rPr>
-          <w:iCs/>
-        </w:rPr>
-        <w:t>3</w:t>
-      </w:r>
-      <w:r>
-        <w:rPr>
-          <w:iCs/>
-        </w:rPr>
-        <w:t xml:space="preserve">0 </w:t>
-      </w:r>
-      <w:r>
-        <w:rPr>
-          <w:iCs/>
-        </w:rPr>
-        <w:t>p</w:t>
-      </w:r>
-      <w:r>
-        <w:rPr>
-          <w:iCs/>
-        </w:rPr>
-        <w:t xml:space="preserve">m to </w:t>
-      </w:r>
-      <w:r>
-        <w:rPr>
-          <w:iCs/>
-        </w:rPr>
-        <w:t>4</w:t>
-      </w:r>
-      <w:r>
-        <w:rPr>
-          <w:iCs/>
-        </w:rPr>
-        <w:t>:</w:t>
-      </w:r>
-      <w:r>
-        <w:rPr>
-          <w:iCs/>
-        </w:rPr>
-        <w:t>3</w:t>
-      </w:r>
-      <w:r>
-        <w:rPr>
-          <w:iCs/>
-        </w:rPr>
-        <w:t xml:space="preserve">0 pm </w:t>
-      </w:r>
-    </w:p>
-    <w:p>
-      <w:pPr>
-        <w:spacing w:line="360" w:lineRule="auto"/>
-      </w:pPr>
-    </w:p>
-    <w:p>
-      <w:pPr>
-        <w:spacing w:line="360" w:lineRule="auto"/>
-      </w:pPr>
-      <w:r>
-        <w:t>2:30-</w:t>
-      </w:r>
-      <w:r>
-        <w:t>2</w:t>
-      </w:r>
-      <w:r>
-        <w:t>:</w:t>
-      </w:r>
-      <w:r>
-        <w:t>55</w:t>
-      </w:r>
-      <w:r>
-        <w:t xml:space="preserve">  </w:t>
-      </w:r>
-      <w:r>
-        <w:t xml:space="preserve">      </w:t>
-      </w:r>
-      <w:r>
-        <w:t>Achievement Level Analysis</w:t>
-      </w:r>
-      <w:r>
-        <w:t xml:space="preserve"> - Sinan </w:t>
-      </w:r>
-    </w:p>
-    <w:p>
-      <w:pPr>
-        <w:spacing w:line="360" w:lineRule="auto"/>
-      </w:pPr>
-      <w:r>
-        <w:t>2</w:t>
-      </w:r>
-      <w:r>
-        <w:t>:</w:t>
-      </w:r>
-      <w:r>
-        <w:t>55</w:t>
-      </w:r>
-      <w:r>
-        <w:t>-3:05</w:t>
-      </w:r>
-      <w:r>
-        <w:t xml:space="preserve">        </w:t>
-      </w:r>
-      <w:r>
-        <w:t>Percentile Analysis</w:t>
-      </w:r>
-      <w:r>
-        <w:t xml:space="preserve"> – Charles</w:t>
-      </w:r>
-    </w:p>
-    <w:p>
-      <w:pPr>
-        <w:spacing w:line="360" w:lineRule="auto"/>
-      </w:pPr>
-      <w:r>
-        <w:t>3:0</w:t>
-      </w:r>
-      <w:r>
-        <w:t>5</w:t>
-      </w:r>
-      <w:r>
-        <w:t>-3:</w:t>
-      </w:r>
-      <w:r>
-        <w:t>10</w:t>
-      </w:r>
-      <w:r>
-        <w:t xml:space="preserve">     </w:t>
-      </w:r>
-      <w:r>
-        <w:t xml:space="preserve">   </w:t>
-      </w:r>
-      <w:r>
-        <w:t>5 mins break</w:t>
-      </w:r>
-    </w:p>
-    <w:p>
-      <w:pPr>
-        <w:spacing w:line="360" w:lineRule="auto"/>
-      </w:pPr>
-      <w:r>
-        <w:t>3:</w:t>
-      </w:r>
-      <w:r>
-        <w:t>10</w:t>
-      </w:r>
-      <w:r>
-        <w:t>-3:</w:t>
-      </w:r>
-      <w:r>
-        <w:t>25</w:t>
-      </w:r>
-      <w:r>
-        <w:t xml:space="preserve">        Gap analyses</w:t>
-      </w:r>
-      <w:r>
-        <w:t xml:space="preserve"> (</w:t>
-      </w:r>
-      <w:r>
-        <w:t>between-group</w:t>
-      </w:r>
-      <w:r>
-        <w:t xml:space="preserve">) - </w:t>
-      </w:r>
-      <w:r>
-        <w:t>Sinan</w:t>
-      </w:r>
-    </w:p>
-    <w:p>
-      <w:pPr>
-        <w:spacing w:line="360" w:lineRule="auto"/>
-      </w:pPr>
-      <w:r>
-        <w:t>3</w:t>
-      </w:r>
-      <w:r>
-        <w:t>:</w:t>
-      </w:r>
-      <w:r>
-        <w:t>2</w:t>
-      </w:r>
-      <w:r>
-        <w:t>5</w:t>
-      </w:r>
-      <w:r>
-        <w:t>-</w:t>
-      </w:r>
-      <w:r>
-        <w:t>4</w:t>
-      </w:r>
-      <w:r>
-        <w:t>:</w:t>
-      </w:r>
-      <w:r>
-        <w:t>05</w:t>
-      </w:r>
-      <w:r>
-        <w:t xml:space="preserve"> </w:t>
-      </w:r>
-      <w:r>
-        <w:t xml:space="preserve">       </w:t>
-      </w:r>
-      <w:r>
-        <w:t>Linear regression</w:t>
-      </w:r>
-      <w:r>
-        <w:t xml:space="preserve"> (</w:t>
-      </w:r>
-      <w:proofErr w:type="spellStart"/>
-      <w:r>
-        <w:t>lm.sdf</w:t>
-      </w:r>
-      <w:proofErr w:type="spellEnd"/>
-      <w:r>
-        <w:t xml:space="preserve"> and </w:t>
-      </w:r>
-      <w:proofErr w:type="spellStart"/>
-      <w:r>
-        <w:t>mml.sdf</w:t>
-      </w:r>
-      <w:proofErr w:type="spellEnd"/>
-      <w:r>
-        <w:t>) - Blue</w:t>
-      </w:r>
-    </w:p>
-    <w:p>
-      <w:pPr>
-        <w:spacing w:line="360" w:lineRule="auto"/>
-      </w:pPr>
-      <w:r>
-        <w:t>4:05-4:10</w:t>
-      </w:r>
-      <w:r>
-        <w:t xml:space="preserve">        </w:t>
-      </w:r>
-      <w:r>
-        <w:t>5 mins break</w:t>
-      </w:r>
-    </w:p>
-    <w:p>
-      <w:pPr>
-        <w:spacing w:line="360" w:lineRule="auto"/>
-      </w:pPr>
-      <w:r>
-        <w:t>4</w:t>
-      </w:r>
-      <w:r>
-        <w:t>:</w:t>
-      </w:r>
-      <w:r>
-        <w:t>1</w:t>
-      </w:r>
-      <w:r>
-        <w:t>0-</w:t>
-      </w:r>
-      <w:r>
-        <w:t>4</w:t>
-      </w:r>
-      <w:r>
-        <w:t>:</w:t>
-      </w:r>
-      <w:r>
-        <w:t>20</w:t>
-      </w:r>
-      <w:r>
-        <w:t xml:space="preserve">       </w:t>
-      </w:r>
-      <w:r>
-        <w:t xml:space="preserve"> </w:t>
-      </w:r>
-      <w:r>
-        <w:t>Logistic Regression</w:t>
-      </w:r>
-      <w:r>
-        <w:t xml:space="preserve"> - Charles</w:t>
-      </w:r>
-    </w:p>
-    <w:p>
-      <w:pPr>
-        <w:spacing w:line="360" w:lineRule="auto"/>
-      </w:pPr>
-      <w:r>
-        <w:t>4:</w:t>
-      </w:r>
-      <w:r>
-        <w:t>2</w:t>
-      </w:r>
-      <w:r>
-        <w:t>0-4:</w:t>
       </w:r>
       <w:r>
         <w:t>3</w:t>
@@ -2260,6 +2379,12 @@
 </file>
 
 <file path=customXml/item1.xml><?xml version="1.0" encoding="utf-8"?>
+<p:properties xmlns:p="http://schemas.microsoft.com/office/2006/metadata/properties" xmlns:xsi="http://www.w3.org/2001/XMLSchema-instance" xmlns:pc="http://schemas.microsoft.com/office/infopath/2007/PartnerControls">
+  <documentManagement/>
+</p:properties>
+</file>
+
+<file path=customXml/item2.xml><?xml version="1.0" encoding="utf-8"?>
 <ct:contentTypeSchema xmlns:ct="http://schemas.microsoft.com/office/2006/metadata/contentType" xmlns:ma="http://schemas.microsoft.com/office/2006/metadata/properties/metaAttributes" ct:_="" ma:_="" ma:contentTypeName="Document" ma:contentTypeID="0x0101007D48177A4DE5744A85BF3A12B7DC16B4" ma:contentTypeVersion="12" ma:contentTypeDescription="Create a new document." ma:contentTypeScope="" ma:versionID="6013c8eb6d72c7b23ea9ecaa479a38d4">
   <xsd:schema xmlns:xsd="http://www.w3.org/2001/XMLSchema" xmlns:xs="http://www.w3.org/2001/XMLSchema" xmlns:p="http://schemas.microsoft.com/office/2006/metadata/properties" xmlns:ns2="56099e55-128c-441f-8eb9-5c005c033a08" xmlns:ns3="e587f446-5a12-46f8-aefb-66b00e0ad2a7" targetNamespace="http://schemas.microsoft.com/office/2006/metadata/properties" ma:root="true" ma:fieldsID="10f97ef9dc18c2c3ece31bf62406500c" ns2:_="" ns3:_="">
     <xsd:import namespace="56099e55-128c-441f-8eb9-5c005c033a08"/>
@@ -2476,12 +2601,6 @@
 </ct:contentTypeSchema>
 </file>
 
-<file path=customXml/item2.xml><?xml version="1.0" encoding="utf-8"?>
-<p:properties xmlns:p="http://schemas.microsoft.com/office/2006/metadata/properties" xmlns:xsi="http://www.w3.org/2001/XMLSchema-instance" xmlns:pc="http://schemas.microsoft.com/office/infopath/2007/PartnerControls">
-  <documentManagement/>
-</p:properties>
-</file>
-
 <file path=customXml/item3.xml><?xml version="1.0" encoding="utf-8"?>
 <?mso-contentType ?>
 <FormTemplates xmlns="http://schemas.microsoft.com/sharepoint/v3/contenttype/forms">
@@ -2492,6 +2611,15 @@
 </file>
 
 <file path=customXml/itemProps1.xml><?xml version="1.0" encoding="utf-8"?>
+<ds:datastoreItem xmlns:ds="http://schemas.openxmlformats.org/officeDocument/2006/customXml" ds:itemID="{ED569EF4-E735-4351-BBD2-3DC85D8D27CE}">
+  <ds:schemaRefs>
+    <ds:schemaRef ds:uri="http://schemas.microsoft.com/office/2006/metadata/properties"/>
+    <ds:schemaRef ds:uri="http://schemas.microsoft.com/office/infopath/2007/PartnerControls"/>
+  </ds:schemaRefs>
+</ds:datastoreItem>
+</file>
+
+<file path=customXml/itemProps2.xml><?xml version="1.0" encoding="utf-8"?>
 <ds:datastoreItem xmlns:ds="http://schemas.openxmlformats.org/officeDocument/2006/customXml" ds:itemID="{012D66EE-D425-4F35-821D-3CA8ECB1A564}">
   <ds:schemaRefs>
     <ds:schemaRef ds:uri="http://schemas.microsoft.com/office/2006/metadata/contentType"/>
@@ -2510,15 +2638,6 @@
 </ds:datastoreItem>
 </file>
 
-<file path=customXml/itemProps2.xml><?xml version="1.0" encoding="utf-8"?>
-<ds:datastoreItem xmlns:ds="http://schemas.openxmlformats.org/officeDocument/2006/customXml" ds:itemID="{ED569EF4-E735-4351-BBD2-3DC85D8D27CE}">
-  <ds:schemaRefs>
-    <ds:schemaRef ds:uri="http://schemas.microsoft.com/office/2006/metadata/properties"/>
-    <ds:schemaRef ds:uri="http://schemas.microsoft.com/office/infopath/2007/PartnerControls"/>
-  </ds:schemaRefs>
-</ds:datastoreItem>
-</file>
-
 <file path=customXml/itemProps3.xml><?xml version="1.0" encoding="utf-8"?>
 <ds:datastoreItem xmlns:ds="http://schemas.openxmlformats.org/officeDocument/2006/customXml" ds:itemID="{1A7CD07C-4E1C-46CF-ACC0-C912EE5D9A3A}">
   <ds:schemaRefs>

</xml_diff>